<commit_message>
Made multiple changes. See the full description.
Split the SDK into three different SDKs to match the others.
PlayFabClientSDK, PlayFabSDK, and PlayFabServerSDK. Make sure to use
only one version of the plugin. Use the Client plugin for the client
build and server for the server. If you build both server and client at
the same time use the full SDK.

PlayFab settings can now be set through blueprint without the need to
get into the code. Use a "Set Play Fab Settings" node. You also set the
SessionTicket through blueprint also. Set it once after authorization
using "Set Session Ticket"

In each ExampleProject there are test functions inside the level
blueprint. Just build the project, open it in the editor and navigate to
the level blueprints of the map that is loaded when opened.
</commit_message>
<xml_diff>
--- a/targets/cpp-unreal/Tutorial.docx
+++ b/targets/cpp-unreal/Tutorial.docx
@@ -186,7 +186,31 @@
         <w:rPr>
           <w:rFonts w:ascii="Courier New" w:hAnsi="Courier New" w:cs="Courier New"/>
         </w:rPr>
-        <w:t xml:space="preserve">In the output folder you will see a single folder </w:t>
+        <w:t xml:space="preserve">In the output folder you will see </w:t>
+      </w:r>
+      <w:r>
+        <w:rPr>
+          <w:rFonts w:ascii="Courier New" w:hAnsi="Courier New" w:cs="Courier New"/>
+        </w:rPr>
+        <w:t>three</w:t>
+      </w:r>
+      <w:r>
+        <w:rPr>
+          <w:rFonts w:ascii="Courier New" w:hAnsi="Courier New" w:cs="Courier New"/>
+        </w:rPr>
+        <w:t xml:space="preserve"> folder</w:t>
+      </w:r>
+      <w:r>
+        <w:rPr>
+          <w:rFonts w:ascii="Courier New" w:hAnsi="Courier New" w:cs="Courier New"/>
+        </w:rPr>
+        <w:t>s</w:t>
+      </w:r>
+      <w:r>
+        <w:rPr>
+          <w:rFonts w:ascii="Courier New" w:hAnsi="Courier New" w:cs="Courier New"/>
+        </w:rPr>
+        <w:t xml:space="preserve"> </w:t>
       </w:r>
       <w:r>
         <w:rPr>
@@ -205,6 +229,38 @@
         <w:rPr>
           <w:rFonts w:ascii="Courier New" w:hAnsi="Courier New" w:cs="Courier New"/>
         </w:rPr>
+        <w:t>PlayFab</w:t>
+      </w:r>
+      <w:r>
+        <w:rPr>
+          <w:rFonts w:ascii="Courier New" w:hAnsi="Courier New" w:cs="Courier New"/>
+        </w:rPr>
+        <w:t>Client</w:t>
+      </w:r>
+      <w:r>
+        <w:rPr>
+          <w:rFonts w:ascii="Courier New" w:hAnsi="Courier New" w:cs="Courier New"/>
+        </w:rPr>
+        <w:t>SDK</w:t>
+      </w:r>
+      <w:proofErr w:type="spellEnd"/>
+      <w:r>
+        <w:rPr>
+          <w:rFonts w:ascii="Courier New" w:hAnsi="Courier New" w:cs="Courier New"/>
+        </w:rPr>
+        <w:t>"</w:t>
+      </w:r>
+      <w:r>
+        <w:rPr>
+          <w:rFonts w:ascii="Courier New" w:hAnsi="Courier New" w:cs="Courier New"/>
+        </w:rPr>
+        <w:t>, “</w:t>
+      </w:r>
+      <w:proofErr w:type="spellStart"/>
+      <w:r>
+        <w:rPr>
+          <w:rFonts w:ascii="Courier New" w:hAnsi="Courier New" w:cs="Courier New"/>
+        </w:rPr>
         <w:t>PlayFabSDK</w:t>
       </w:r>
       <w:proofErr w:type="spellEnd"/>
@@ -212,13 +268,105 @@
         <w:rPr>
           <w:rFonts w:ascii="Courier New" w:hAnsi="Courier New" w:cs="Courier New"/>
         </w:rPr>
-        <w:t>". In this folder are two other folders; "</w:t>
+        <w:t>”, and “</w:t>
       </w:r>
       <w:proofErr w:type="spellStart"/>
       <w:r>
         <w:rPr>
           <w:rFonts w:ascii="Courier New" w:hAnsi="Courier New" w:cs="Courier New"/>
         </w:rPr>
+        <w:t>PlayFabServerSDK</w:t>
+      </w:r>
+      <w:proofErr w:type="spellEnd"/>
+      <w:r>
+        <w:rPr>
+          <w:rFonts w:ascii="Courier New" w:hAnsi="Courier New" w:cs="Courier New"/>
+        </w:rPr>
+        <w:t>”</w:t>
+      </w:r>
+      <w:r>
+        <w:rPr>
+          <w:rFonts w:ascii="Courier New" w:hAnsi="Courier New" w:cs="Courier New"/>
+        </w:rPr>
+        <w:t xml:space="preserve">. </w:t>
+      </w:r>
+      <w:r>
+        <w:rPr>
+          <w:rFonts w:ascii="Courier New" w:hAnsi="Courier New" w:cs="Courier New"/>
+        </w:rPr>
+        <w:t xml:space="preserve">The Client folder holds only the Client APIs. It also does not have any references to the API Secret Key to keep key safe when building the client. The Server folder holds all other APIs not including the Client API. Finally, </w:t>
+      </w:r>
+      <w:proofErr w:type="spellStart"/>
+      <w:r>
+        <w:rPr>
+          <w:rFonts w:ascii="Courier New" w:hAnsi="Courier New" w:cs="Courier New"/>
+        </w:rPr>
+        <w:t>PlayFabSDK</w:t>
+      </w:r>
+      <w:proofErr w:type="spellEnd"/>
+      <w:r>
+        <w:rPr>
+          <w:rFonts w:ascii="Courier New" w:hAnsi="Courier New" w:cs="Courier New"/>
+        </w:rPr>
+        <w:t xml:space="preserve"> holds all the API calls. </w:t>
+      </w:r>
+    </w:p>
+    <w:p>
+      <w:pPr>
+        <w:autoSpaceDE w:val="0"/>
+        <w:autoSpaceDN w:val="0"/>
+        <w:adjustRightInd w:val="0"/>
+        <w:spacing w:after="0" w:line="240" w:lineRule="auto"/>
+        <w:rPr>
+          <w:rFonts w:ascii="Courier New" w:hAnsi="Courier New" w:cs="Courier New"/>
+        </w:rPr>
+      </w:pPr>
+    </w:p>
+    <w:p>
+      <w:pPr>
+        <w:autoSpaceDE w:val="0"/>
+        <w:autoSpaceDN w:val="0"/>
+        <w:adjustRightInd w:val="0"/>
+        <w:spacing w:after="0" w:line="240" w:lineRule="auto"/>
+        <w:rPr>
+          <w:rFonts w:ascii="Courier New" w:hAnsi="Courier New" w:cs="Courier New"/>
+        </w:rPr>
+      </w:pPr>
+      <w:r>
+        <w:rPr>
+          <w:rFonts w:ascii="Courier New" w:hAnsi="Courier New" w:cs="Courier New"/>
+        </w:rPr>
+        <w:t>In th</w:t>
+      </w:r>
+      <w:r>
+        <w:rPr>
+          <w:rFonts w:ascii="Courier New" w:hAnsi="Courier New" w:cs="Courier New"/>
+        </w:rPr>
+        <w:t>ese</w:t>
+      </w:r>
+      <w:r>
+        <w:rPr>
+          <w:rFonts w:ascii="Courier New" w:hAnsi="Courier New" w:cs="Courier New"/>
+        </w:rPr>
+        <w:t xml:space="preserve"> folder</w:t>
+      </w:r>
+      <w:r>
+        <w:rPr>
+          <w:rFonts w:ascii="Courier New" w:hAnsi="Courier New" w:cs="Courier New"/>
+        </w:rPr>
+        <w:t>s</w:t>
+      </w:r>
+      <w:r>
+        <w:rPr>
+          <w:rFonts w:ascii="Courier New" w:hAnsi="Courier New" w:cs="Courier New"/>
+        </w:rPr>
+        <w:t xml:space="preserve"> are two other folders; "</w:t>
+      </w:r>
+      <w:proofErr w:type="spellStart"/>
+      <w:r>
+        <w:rPr>
+          <w:rFonts w:ascii="Courier New" w:hAnsi="Courier New" w:cs="Courier New"/>
+        </w:rPr>
         <w:t>ExampleProject</w:t>
       </w:r>
       <w:proofErr w:type="spellEnd"/>
@@ -269,6 +417,12 @@
           <w:rFonts w:ascii="Courier New" w:hAnsi="Courier New" w:cs="Courier New"/>
         </w:rPr>
         <w:t>The example project folder is a project all ready to go with the plugin already copied into it.</w:t>
+      </w:r>
+      <w:r>
+        <w:rPr>
+          <w:rFonts w:ascii="Courier New" w:hAnsi="Courier New" w:cs="Courier New"/>
+        </w:rPr>
+        <w:t xml:space="preserve"> Depending on what SDK you use it will have the correct SDK loaded into the plugins folder.</w:t>
       </w:r>
     </w:p>
     <w:p>
@@ -524,36 +678,162 @@
         <w:rPr>
           <w:rFonts w:ascii="Courier New" w:hAnsi="Courier New" w:cs="Courier New"/>
         </w:rPr>
-        <w:t>Inside Visual Studio navigate to "Games/</w:t>
+        <w:t xml:space="preserve">Now build out the project and continue down to </w:t>
       </w:r>
       <w:proofErr w:type="spellStart"/>
       <w:r>
         <w:rPr>
           <w:rFonts w:ascii="Courier New" w:hAnsi="Courier New" w:cs="Courier New"/>
         </w:rPr>
-        <w:t>ProjectName</w:t>
+        <w:t>plugin</w:t>
       </w:r>
       <w:proofErr w:type="spellEnd"/>
       <w:r>
         <w:rPr>
           <w:rFonts w:ascii="Courier New" w:hAnsi="Courier New" w:cs="Courier New"/>
         </w:rPr>
-        <w:t>/Plugins/</w:t>
+        <w:t xml:space="preserve"> use.</w:t>
+      </w:r>
+    </w:p>
+    <w:p>
+      <w:pPr>
+        <w:autoSpaceDE w:val="0"/>
+        <w:autoSpaceDN w:val="0"/>
+        <w:adjustRightInd w:val="0"/>
+        <w:spacing w:after="0" w:line="240" w:lineRule="auto"/>
+        <w:rPr>
+          <w:rFonts w:ascii="Courier New" w:hAnsi="Courier New" w:cs="Courier New"/>
+        </w:rPr>
+      </w:pPr>
+    </w:p>
+    <w:p>
+      <w:pPr>
+        <w:autoSpaceDE w:val="0"/>
+        <w:autoSpaceDN w:val="0"/>
+        <w:adjustRightInd w:val="0"/>
+        <w:spacing w:after="0" w:line="240" w:lineRule="auto"/>
+        <w:rPr>
+          <w:rFonts w:ascii="Courier New" w:hAnsi="Courier New" w:cs="Courier New"/>
+        </w:rPr>
+      </w:pPr>
+      <w:r>
+        <w:rPr>
+          <w:rFonts w:ascii="Courier New" w:hAnsi="Courier New" w:cs="Courier New"/>
+        </w:rPr>
+        <w:t>Plugin Use</w:t>
+      </w:r>
+    </w:p>
+    <w:p>
+      <w:pPr>
+        <w:autoSpaceDE w:val="0"/>
+        <w:autoSpaceDN w:val="0"/>
+        <w:adjustRightInd w:val="0"/>
+        <w:spacing w:after="0" w:line="240" w:lineRule="auto"/>
+        <w:rPr>
+          <w:rFonts w:ascii="Courier New" w:hAnsi="Courier New" w:cs="Courier New"/>
+        </w:rPr>
+      </w:pPr>
+      <w:r>
+        <w:rPr>
+          <w:rFonts w:ascii="Courier New" w:hAnsi="Courier New" w:cs="Courier New"/>
+        </w:rPr>
+        <w:t>==========</w:t>
+      </w:r>
+    </w:p>
+    <w:p>
+      <w:pPr>
+        <w:autoSpaceDE w:val="0"/>
+        <w:autoSpaceDN w:val="0"/>
+        <w:adjustRightInd w:val="0"/>
+        <w:spacing w:after="0" w:line="240" w:lineRule="auto"/>
+        <w:rPr>
+          <w:rFonts w:ascii="Courier New" w:hAnsi="Courier New" w:cs="Courier New"/>
+        </w:rPr>
+      </w:pPr>
+    </w:p>
+    <w:p>
+      <w:pPr>
+        <w:autoSpaceDE w:val="0"/>
+        <w:autoSpaceDN w:val="0"/>
+        <w:adjustRightInd w:val="0"/>
+        <w:spacing w:after="0" w:line="240" w:lineRule="auto"/>
+        <w:rPr>
+          <w:rFonts w:ascii="Courier New" w:hAnsi="Courier New" w:cs="Courier New"/>
+        </w:rPr>
+      </w:pPr>
+      <w:r>
+        <w:rPr>
+          <w:rFonts w:ascii="Courier New" w:hAnsi="Courier New" w:cs="Courier New"/>
+        </w:rPr>
+        <w:t xml:space="preserve">The plugin is fairly simple to use. The main things you need to learn are; how to use the provided JSON objects, how to wire up the nodes, and realize that it is </w:t>
+      </w:r>
+      <w:r>
+        <w:rPr>
+          <w:rFonts w:ascii="Courier New" w:hAnsi="Courier New" w:cs="Courier New"/>
+        </w:rPr>
+        <w:t>extremely</w:t>
+      </w:r>
+      <w:r>
+        <w:rPr>
+          <w:rFonts w:ascii="Courier New" w:hAnsi="Courier New" w:cs="Courier New"/>
+        </w:rPr>
+        <w:t xml:space="preserve"> simple!</w:t>
+      </w:r>
+    </w:p>
+    <w:p>
+      <w:pPr>
+        <w:autoSpaceDE w:val="0"/>
+        <w:autoSpaceDN w:val="0"/>
+        <w:adjustRightInd w:val="0"/>
+        <w:spacing w:after="0" w:line="240" w:lineRule="auto"/>
+        <w:rPr>
+          <w:rFonts w:ascii="Courier New" w:hAnsi="Courier New" w:cs="Courier New"/>
+        </w:rPr>
+      </w:pPr>
+    </w:p>
+    <w:p>
+      <w:pPr>
+        <w:autoSpaceDE w:val="0"/>
+        <w:autoSpaceDN w:val="0"/>
+        <w:adjustRightInd w:val="0"/>
+        <w:spacing w:after="0" w:line="240" w:lineRule="auto"/>
+        <w:rPr>
+          <w:rFonts w:ascii="Courier New" w:hAnsi="Courier New" w:cs="Courier New"/>
+        </w:rPr>
+      </w:pPr>
+      <w:r>
+        <w:rPr>
+          <w:rFonts w:ascii="Courier New" w:hAnsi="Courier New" w:cs="Courier New"/>
+        </w:rPr>
+        <w:t xml:space="preserve">Below are the steps to add an </w:t>
       </w:r>
       <w:proofErr w:type="spellStart"/>
-      <w:r>
-        <w:rPr>
-          <w:rFonts w:ascii="Courier New" w:hAnsi="Courier New" w:cs="Courier New"/>
-        </w:rPr>
-        <w:t>PlayFab</w:t>
+      <w:proofErr w:type="gramStart"/>
+      <w:r>
+        <w:rPr>
+          <w:rFonts w:ascii="Courier New" w:hAnsi="Courier New" w:cs="Courier New"/>
+        </w:rPr>
+        <w:t>api</w:t>
       </w:r>
       <w:proofErr w:type="spellEnd"/>
-      <w:r>
-        <w:rPr>
-          <w:rFonts w:ascii="Courier New" w:hAnsi="Courier New" w:cs="Courier New"/>
-        </w:rPr>
-        <w:t>/Source/Private/"</w:t>
-      </w:r>
+      <w:proofErr w:type="gramEnd"/>
+      <w:r>
+        <w:rPr>
+          <w:rFonts w:ascii="Courier New" w:hAnsi="Courier New" w:cs="Courier New"/>
+        </w:rPr>
+        <w:t xml:space="preserve"> call node, and manipulate the response JSON object. We will make a simple login with email function that will print out the response JSON object to the screen.</w:t>
+      </w:r>
+    </w:p>
+    <w:p>
+      <w:pPr>
+        <w:autoSpaceDE w:val="0"/>
+        <w:autoSpaceDN w:val="0"/>
+        <w:adjustRightInd w:val="0"/>
+        <w:spacing w:after="0" w:line="240" w:lineRule="auto"/>
+        <w:rPr>
+          <w:rFonts w:ascii="Courier New" w:hAnsi="Courier New" w:cs="Courier New"/>
+        </w:rPr>
+      </w:pPr>
     </w:p>
     <w:p>
       <w:pPr>
@@ -574,7 +854,7 @@
         <w:rPr>
           <w:rFonts w:ascii="Courier New" w:hAnsi="Courier New" w:cs="Courier New"/>
         </w:rPr>
-        <w:t>Open the "PlayFab.cpp" file.</w:t>
+        <w:t>Open the Unreal editor by double clicking on the project file.</w:t>
       </w:r>
     </w:p>
     <w:p>
@@ -596,416 +876,7 @@
         <w:rPr>
           <w:rFonts w:ascii="Courier New" w:hAnsi="Courier New" w:cs="Courier New"/>
         </w:rPr>
-        <w:t xml:space="preserve">Find the section that </w:t>
-      </w:r>
-      <w:r>
-        <w:rPr>
-          <w:rFonts w:ascii="Courier New" w:hAnsi="Courier New" w:cs="Courier New"/>
-        </w:rPr>
-        <w:t>looks</w:t>
-      </w:r>
-      <w:r>
-        <w:rPr>
-          <w:rFonts w:ascii="Courier New" w:hAnsi="Courier New" w:cs="Courier New"/>
-        </w:rPr>
-        <w:t xml:space="preserve"> like the image below.</w:t>
-      </w:r>
-    </w:p>
-    <w:p>
-      <w:pPr>
-        <w:numPr>
-          <w:ilvl w:val="0"/>
-          <w:numId w:val="1"/>
-        </w:numPr>
-        <w:autoSpaceDE w:val="0"/>
-        <w:autoSpaceDN w:val="0"/>
-        <w:adjustRightInd w:val="0"/>
-        <w:spacing w:after="0" w:line="240" w:lineRule="auto"/>
-        <w:ind w:left="720" w:hanging="360"/>
-        <w:rPr>
-          <w:rFonts w:ascii="Courier New" w:hAnsi="Courier New" w:cs="Courier New"/>
-        </w:rPr>
-      </w:pPr>
-      <w:r>
-        <w:rPr>
-          <w:rFonts w:ascii="Courier New" w:hAnsi="Courier New" w:cs="Courier New"/>
-          <w:noProof/>
-        </w:rPr>
-        <w:drawing>
-          <wp:inline distT="0" distB="0" distL="0" distR="0">
-            <wp:extent cx="5486400" cy="1590675"/>
-            <wp:effectExtent l="0" t="0" r="0" b="9525"/>
-            <wp:docPr id="3" name="Picture 3"/>
-            <wp:cNvGraphicFramePr>
-              <a:graphicFrameLocks xmlns:a="http://schemas.openxmlformats.org/drawingml/2006/main" noChangeAspect="1"/>
-            </wp:cNvGraphicFramePr>
-            <a:graphic xmlns:a="http://schemas.openxmlformats.org/drawingml/2006/main">
-              <a:graphicData uri="http://schemas.openxmlformats.org/drawingml/2006/picture">
-                <pic:pic xmlns:pic="http://schemas.openxmlformats.org/drawingml/2006/picture">
-                  <pic:nvPicPr>
-                    <pic:cNvPr id="0" name="Picture 1"/>
-                    <pic:cNvPicPr>
-                      <a:picLocks noChangeAspect="1" noChangeArrowheads="1"/>
-                    </pic:cNvPicPr>
-                  </pic:nvPicPr>
-                  <pic:blipFill>
-                    <a:blip r:embed="rId5">
-                      <a:extLst>
-                        <a:ext uri="{28A0092B-C50C-407E-A947-70E740481C1C}">
-                          <a14:useLocalDpi xmlns:a14="http://schemas.microsoft.com/office/drawing/2010/main" val="0"/>
-                        </a:ext>
-                      </a:extLst>
-                    </a:blip>
-                    <a:srcRect/>
-                    <a:stretch>
-                      <a:fillRect/>
-                    </a:stretch>
-                  </pic:blipFill>
-                  <pic:spPr bwMode="auto">
-                    <a:xfrm>
-                      <a:off x="0" y="0"/>
-                      <a:ext cx="5486400" cy="1590675"/>
-                    </a:xfrm>
-                    <a:prstGeom prst="rect">
-                      <a:avLst/>
-                    </a:prstGeom>
-                    <a:noFill/>
-                    <a:ln>
-                      <a:noFill/>
-                    </a:ln>
-                  </pic:spPr>
-                </pic:pic>
-              </a:graphicData>
-            </a:graphic>
-          </wp:inline>
-        </w:drawing>
-      </w:r>
-    </w:p>
-    <w:p>
-      <w:pPr>
-        <w:numPr>
-          <w:ilvl w:val="0"/>
-          <w:numId w:val="1"/>
-        </w:numPr>
-        <w:autoSpaceDE w:val="0"/>
-        <w:autoSpaceDN w:val="0"/>
-        <w:adjustRightInd w:val="0"/>
-        <w:spacing w:after="0" w:line="240" w:lineRule="auto"/>
-        <w:ind w:left="720" w:hanging="360"/>
-        <w:rPr>
-          <w:rFonts w:ascii="Courier New" w:hAnsi="Courier New" w:cs="Courier New"/>
-        </w:rPr>
-      </w:pPr>
-      <w:r>
-        <w:rPr>
-          <w:rFonts w:ascii="Courier New" w:hAnsi="Courier New" w:cs="Courier New"/>
-        </w:rPr>
-        <w:t>Find "&lt;</w:t>
-      </w:r>
-      <w:proofErr w:type="spellStart"/>
-      <w:r>
-        <w:rPr>
-          <w:rFonts w:ascii="Courier New" w:hAnsi="Courier New" w:cs="Courier New"/>
-        </w:rPr>
-        <w:t>GameTitleID</w:t>
-      </w:r>
-      <w:proofErr w:type="spellEnd"/>
-      <w:r>
-        <w:rPr>
-          <w:rFonts w:ascii="Courier New" w:hAnsi="Courier New" w:cs="Courier New"/>
-        </w:rPr>
-        <w:t>&gt;" and replace with your Game Title ID from Play Fab.</w:t>
-      </w:r>
-    </w:p>
-    <w:p>
-      <w:pPr>
-        <w:numPr>
-          <w:ilvl w:val="0"/>
-          <w:numId w:val="1"/>
-        </w:numPr>
-        <w:autoSpaceDE w:val="0"/>
-        <w:autoSpaceDN w:val="0"/>
-        <w:adjustRightInd w:val="0"/>
-        <w:spacing w:after="0" w:line="240" w:lineRule="auto"/>
-        <w:ind w:left="720" w:hanging="360"/>
-        <w:rPr>
-          <w:rFonts w:ascii="Courier New" w:hAnsi="Courier New" w:cs="Courier New"/>
-        </w:rPr>
-      </w:pPr>
-      <w:r>
-        <w:rPr>
-          <w:rFonts w:ascii="Courier New" w:hAnsi="Courier New" w:cs="Courier New"/>
-        </w:rPr>
-        <w:t>Find "&lt;</w:t>
-      </w:r>
-      <w:proofErr w:type="spellStart"/>
-      <w:r>
-        <w:rPr>
-          <w:rFonts w:ascii="Courier New" w:hAnsi="Courier New" w:cs="Courier New"/>
-        </w:rPr>
-        <w:t>PlayFabAPISecretKey</w:t>
-      </w:r>
-      <w:proofErr w:type="spellEnd"/>
-      <w:r>
-        <w:rPr>
-          <w:rFonts w:ascii="Courier New" w:hAnsi="Courier New" w:cs="Courier New"/>
-        </w:rPr>
-        <w:t>&gt;" and replace with you API secret key from Play Fab.</w:t>
-      </w:r>
-    </w:p>
-    <w:p>
-      <w:pPr>
-        <w:numPr>
-          <w:ilvl w:val="0"/>
-          <w:numId w:val="1"/>
-        </w:numPr>
-        <w:autoSpaceDE w:val="0"/>
-        <w:autoSpaceDN w:val="0"/>
-        <w:adjustRightInd w:val="0"/>
-        <w:spacing w:after="0" w:line="240" w:lineRule="auto"/>
-        <w:ind w:left="720" w:hanging="360"/>
-        <w:rPr>
-          <w:rFonts w:ascii="Courier New" w:hAnsi="Courier New" w:cs="Courier New"/>
-        </w:rPr>
-      </w:pPr>
-      <w:r>
-        <w:rPr>
-          <w:rFonts w:ascii="Courier New" w:hAnsi="Courier New" w:cs="Courier New"/>
-        </w:rPr>
-        <w:t>Find and replace any photon keys with the ones you have.</w:t>
-      </w:r>
-    </w:p>
-    <w:p>
-      <w:pPr>
-        <w:numPr>
-          <w:ilvl w:val="0"/>
-          <w:numId w:val="1"/>
-        </w:numPr>
-        <w:autoSpaceDE w:val="0"/>
-        <w:autoSpaceDN w:val="0"/>
-        <w:adjustRightInd w:val="0"/>
-        <w:spacing w:after="0" w:line="240" w:lineRule="auto"/>
-        <w:ind w:left="720" w:hanging="360"/>
-        <w:rPr>
-          <w:rFonts w:ascii="Courier New" w:hAnsi="Courier New" w:cs="Courier New"/>
-        </w:rPr>
-      </w:pPr>
-      <w:r>
-        <w:rPr>
-          <w:rFonts w:ascii="Courier New" w:hAnsi="Courier New" w:cs="Courier New"/>
-        </w:rPr>
-        <w:t xml:space="preserve">Now build out the project and continue down to </w:t>
-      </w:r>
-      <w:proofErr w:type="spellStart"/>
-      <w:r>
-        <w:rPr>
-          <w:rFonts w:ascii="Courier New" w:hAnsi="Courier New" w:cs="Courier New"/>
-        </w:rPr>
-        <w:t>plugin</w:t>
-      </w:r>
-      <w:proofErr w:type="spellEnd"/>
-      <w:r>
-        <w:rPr>
-          <w:rFonts w:ascii="Courier New" w:hAnsi="Courier New" w:cs="Courier New"/>
-        </w:rPr>
-        <w:t xml:space="preserve"> use.</w:t>
-      </w:r>
-    </w:p>
-    <w:p>
-      <w:pPr>
-        <w:autoSpaceDE w:val="0"/>
-        <w:autoSpaceDN w:val="0"/>
-        <w:adjustRightInd w:val="0"/>
-        <w:spacing w:after="0" w:line="240" w:lineRule="auto"/>
-        <w:rPr>
-          <w:rFonts w:ascii="Courier New" w:hAnsi="Courier New" w:cs="Courier New"/>
-        </w:rPr>
-      </w:pPr>
-    </w:p>
-    <w:p>
-      <w:pPr>
-        <w:autoSpaceDE w:val="0"/>
-        <w:autoSpaceDN w:val="0"/>
-        <w:adjustRightInd w:val="0"/>
-        <w:spacing w:after="0" w:line="240" w:lineRule="auto"/>
-        <w:rPr>
-          <w:rFonts w:ascii="Courier New" w:hAnsi="Courier New" w:cs="Courier New"/>
-        </w:rPr>
-      </w:pPr>
-      <w:r>
-        <w:rPr>
-          <w:rFonts w:ascii="Courier New" w:hAnsi="Courier New" w:cs="Courier New"/>
-        </w:rPr>
-        <w:t>Plugin Use</w:t>
-      </w:r>
-    </w:p>
-    <w:p>
-      <w:pPr>
-        <w:autoSpaceDE w:val="0"/>
-        <w:autoSpaceDN w:val="0"/>
-        <w:adjustRightInd w:val="0"/>
-        <w:spacing w:after="0" w:line="240" w:lineRule="auto"/>
-        <w:rPr>
-          <w:rFonts w:ascii="Courier New" w:hAnsi="Courier New" w:cs="Courier New"/>
-        </w:rPr>
-      </w:pPr>
-      <w:r>
-        <w:rPr>
-          <w:rFonts w:ascii="Courier New" w:hAnsi="Courier New" w:cs="Courier New"/>
-        </w:rPr>
-        <w:t>==========</w:t>
-      </w:r>
-    </w:p>
-    <w:p>
-      <w:pPr>
-        <w:autoSpaceDE w:val="0"/>
-        <w:autoSpaceDN w:val="0"/>
-        <w:adjustRightInd w:val="0"/>
-        <w:spacing w:after="0" w:line="240" w:lineRule="auto"/>
-        <w:rPr>
-          <w:rFonts w:ascii="Courier New" w:hAnsi="Courier New" w:cs="Courier New"/>
-        </w:rPr>
-      </w:pPr>
-    </w:p>
-    <w:p>
-      <w:pPr>
-        <w:autoSpaceDE w:val="0"/>
-        <w:autoSpaceDN w:val="0"/>
-        <w:adjustRightInd w:val="0"/>
-        <w:spacing w:after="0" w:line="240" w:lineRule="auto"/>
-        <w:rPr>
-          <w:rFonts w:ascii="Courier New" w:hAnsi="Courier New" w:cs="Courier New"/>
-        </w:rPr>
-      </w:pPr>
-      <w:r>
-        <w:rPr>
-          <w:rFonts w:ascii="Courier New" w:hAnsi="Courier New" w:cs="Courier New"/>
-        </w:rPr>
-        <w:t xml:space="preserve">The plugin is fairly simple to use. The main things you need to learn are; how to use the provided JSON objects, how to wire up the nodes, and realize that it is </w:t>
-      </w:r>
-      <w:r>
-        <w:rPr>
-          <w:rFonts w:ascii="Courier New" w:hAnsi="Courier New" w:cs="Courier New"/>
-        </w:rPr>
-        <w:t>extremely</w:t>
-      </w:r>
-      <w:r>
-        <w:rPr>
-          <w:rFonts w:ascii="Courier New" w:hAnsi="Courier New" w:cs="Courier New"/>
-        </w:rPr>
-        <w:t xml:space="preserve"> simple!</w:t>
-      </w:r>
-    </w:p>
-    <w:p>
-      <w:pPr>
-        <w:autoSpaceDE w:val="0"/>
-        <w:autoSpaceDN w:val="0"/>
-        <w:adjustRightInd w:val="0"/>
-        <w:spacing w:after="0" w:line="240" w:lineRule="auto"/>
-        <w:rPr>
-          <w:rFonts w:ascii="Courier New" w:hAnsi="Courier New" w:cs="Courier New"/>
-        </w:rPr>
-      </w:pPr>
-    </w:p>
-    <w:p>
-      <w:pPr>
-        <w:autoSpaceDE w:val="0"/>
-        <w:autoSpaceDN w:val="0"/>
-        <w:adjustRightInd w:val="0"/>
-        <w:spacing w:after="0" w:line="240" w:lineRule="auto"/>
-        <w:rPr>
-          <w:rFonts w:ascii="Courier New" w:hAnsi="Courier New" w:cs="Courier New"/>
-        </w:rPr>
-      </w:pPr>
-      <w:r>
-        <w:rPr>
-          <w:rFonts w:ascii="Courier New" w:hAnsi="Courier New" w:cs="Courier New"/>
-        </w:rPr>
-        <w:t xml:space="preserve">Below are the steps to add an </w:t>
-      </w:r>
-      <w:proofErr w:type="spellStart"/>
-      <w:proofErr w:type="gramStart"/>
-      <w:r>
-        <w:rPr>
-          <w:rFonts w:ascii="Courier New" w:hAnsi="Courier New" w:cs="Courier New"/>
-        </w:rPr>
-        <w:t>api</w:t>
-      </w:r>
-      <w:proofErr w:type="spellEnd"/>
-      <w:proofErr w:type="gramEnd"/>
-      <w:r>
-        <w:rPr>
-          <w:rFonts w:ascii="Courier New" w:hAnsi="Courier New" w:cs="Courier New"/>
-        </w:rPr>
-        <w:t xml:space="preserve"> call node, and manipulate the response JSON object. We will make a simple login with email function </w:t>
-      </w:r>
-      <w:proofErr w:type="gramStart"/>
-      <w:r>
-        <w:rPr>
-          <w:rFonts w:ascii="Courier New" w:hAnsi="Courier New" w:cs="Courier New"/>
-        </w:rPr>
-        <w:t>that</w:t>
-      </w:r>
-      <w:proofErr w:type="gramEnd"/>
-      <w:r>
-        <w:rPr>
-          <w:rFonts w:ascii="Courier New" w:hAnsi="Courier New" w:cs="Courier New"/>
-        </w:rPr>
-        <w:t xml:space="preserve"> will print out the response JSON object to the screen.</w:t>
-      </w:r>
-    </w:p>
-    <w:p>
-      <w:pPr>
-        <w:autoSpaceDE w:val="0"/>
-        <w:autoSpaceDN w:val="0"/>
-        <w:adjustRightInd w:val="0"/>
-        <w:spacing w:after="0" w:line="240" w:lineRule="auto"/>
-        <w:rPr>
-          <w:rFonts w:ascii="Courier New" w:hAnsi="Courier New" w:cs="Courier New"/>
-        </w:rPr>
-      </w:pPr>
-    </w:p>
-    <w:p>
-      <w:pPr>
-        <w:numPr>
-          <w:ilvl w:val="0"/>
-          <w:numId w:val="1"/>
-        </w:numPr>
-        <w:autoSpaceDE w:val="0"/>
-        <w:autoSpaceDN w:val="0"/>
-        <w:adjustRightInd w:val="0"/>
-        <w:spacing w:after="0" w:line="240" w:lineRule="auto"/>
-        <w:ind w:left="720" w:hanging="360"/>
-        <w:rPr>
-          <w:rFonts w:ascii="Courier New" w:hAnsi="Courier New" w:cs="Courier New"/>
-        </w:rPr>
-      </w:pPr>
-      <w:r>
-        <w:rPr>
-          <w:rFonts w:ascii="Courier New" w:hAnsi="Courier New" w:cs="Courier New"/>
-        </w:rPr>
-        <w:t>Open the Unreal editor by double clicking on the project file.</w:t>
-      </w:r>
-    </w:p>
-    <w:p>
-      <w:pPr>
-        <w:numPr>
-          <w:ilvl w:val="0"/>
-          <w:numId w:val="1"/>
-        </w:numPr>
-        <w:autoSpaceDE w:val="0"/>
-        <w:autoSpaceDN w:val="0"/>
-        <w:adjustRightInd w:val="0"/>
-        <w:spacing w:after="0" w:line="240" w:lineRule="auto"/>
-        <w:ind w:left="720" w:hanging="360"/>
-        <w:rPr>
-          <w:rFonts w:ascii="Courier New" w:hAnsi="Courier New" w:cs="Courier New"/>
-        </w:rPr>
-      </w:pPr>
-      <w:r>
-        <w:rPr>
-          <w:rFonts w:ascii="Courier New" w:hAnsi="Courier New" w:cs="Courier New"/>
-        </w:rPr>
+        <w:lastRenderedPageBreak/>
         <w:t>Got to the top bar and select "Blueprints" then "Open Level Blueprint" from the drop down menu.</w:t>
       </w:r>
     </w:p>
@@ -1047,7 +918,7 @@
                     </pic:cNvPicPr>
                   </pic:nvPicPr>
                   <pic:blipFill>
-                    <a:blip r:embed="rId6">
+                    <a:blip r:embed="rId5">
                       <a:extLst>
                         <a:ext uri="{28A0092B-C50C-407E-A947-70E740481C1C}">
                           <a14:useLocalDpi xmlns:a14="http://schemas.microsoft.com/office/drawing/2010/main" val="0"/>
@@ -1098,7 +969,35 @@
         <w:rPr>
           <w:rFonts w:ascii="Courier New" w:hAnsi="Courier New" w:cs="Courier New"/>
         </w:rPr>
-        <w:t xml:space="preserve">Right click on an empty spot and add an "Add Custom Event Node". </w:t>
+        <w:t>To start, add a “Set Play Fab Settings” node found in “</w:t>
+      </w:r>
+      <w:proofErr w:type="spellStart"/>
+      <w:r>
+        <w:rPr>
+          <w:rFonts w:ascii="Courier New" w:hAnsi="Courier New" w:cs="Courier New"/>
+        </w:rPr>
+        <w:t>PlayFab</w:t>
+      </w:r>
+      <w:proofErr w:type="spellEnd"/>
+      <w:r>
+        <w:rPr>
+          <w:rFonts w:ascii="Courier New" w:hAnsi="Courier New" w:cs="Courier New"/>
+        </w:rPr>
+        <w:t xml:space="preserve">/Settings”. Add the </w:t>
+      </w:r>
+      <w:proofErr w:type="spellStart"/>
+      <w:r>
+        <w:rPr>
+          <w:rFonts w:ascii="Courier New" w:hAnsi="Courier New" w:cs="Courier New"/>
+        </w:rPr>
+        <w:t>TitleId</w:t>
+      </w:r>
+      <w:proofErr w:type="spellEnd"/>
+      <w:r>
+        <w:rPr>
+          <w:rFonts w:ascii="Courier New" w:hAnsi="Courier New" w:cs="Courier New"/>
+        </w:rPr>
+        <w:t xml:space="preserve"> and any keys you need.</w:t>
       </w:r>
     </w:p>
     <w:p>
@@ -1120,7 +1019,21 @@
         <w:rPr>
           <w:rFonts w:ascii="Courier New" w:hAnsi="Courier New" w:cs="Courier New"/>
         </w:rPr>
-        <w:t>Name it something you will remember to be called from the console manager.</w:t>
+        <w:t xml:space="preserve">Wire this node up to the “Event </w:t>
+      </w:r>
+      <w:proofErr w:type="spellStart"/>
+      <w:r>
+        <w:rPr>
+          <w:rFonts w:ascii="Courier New" w:hAnsi="Courier New" w:cs="Courier New"/>
+        </w:rPr>
+        <w:t>BeginPlay</w:t>
+      </w:r>
+      <w:proofErr w:type="spellEnd"/>
+      <w:r>
+        <w:rPr>
+          <w:rFonts w:ascii="Courier New" w:hAnsi="Courier New" w:cs="Courier New"/>
+        </w:rPr>
+        <w:t>” node. You can wire the set settings node up to the beginning play wherever you wish, but this needs to be called before anything else.</w:t>
       </w:r>
     </w:p>
     <w:p>
@@ -1142,7 +1055,13 @@
         <w:rPr>
           <w:rFonts w:ascii="Courier New" w:hAnsi="Courier New" w:cs="Courier New"/>
         </w:rPr>
-        <w:t>Now add two string variables named "Email" and "Password" to the custom event.</w:t>
+        <w:t>Now, r</w:t>
+      </w:r>
+      <w:r>
+        <w:rPr>
+          <w:rFonts w:ascii="Courier New" w:hAnsi="Courier New" w:cs="Courier New"/>
+        </w:rPr>
+        <w:t xml:space="preserve">ight click on an empty spot and add an "Add Custom Event Node". </w:t>
       </w:r>
     </w:p>
     <w:p>
@@ -1164,21 +1083,7 @@
         <w:rPr>
           <w:rFonts w:ascii="Courier New" w:hAnsi="Courier New" w:cs="Courier New"/>
         </w:rPr>
-        <w:t xml:space="preserve">Right click again and search for the "Login </w:t>
-      </w:r>
-      <w:proofErr w:type="gramStart"/>
-      <w:r>
-        <w:rPr>
-          <w:rFonts w:ascii="Courier New" w:hAnsi="Courier New" w:cs="Courier New"/>
-        </w:rPr>
-        <w:t>With</w:t>
-      </w:r>
-      <w:proofErr w:type="gramEnd"/>
-      <w:r>
-        <w:rPr>
-          <w:rFonts w:ascii="Courier New" w:hAnsi="Courier New" w:cs="Courier New"/>
-        </w:rPr>
-        <w:t xml:space="preserve"> Email Address" node located in "Play Fab/Client/Authentication".</w:t>
+        <w:t>Name it something you will remember to be called from the console manager.</w:t>
       </w:r>
     </w:p>
     <w:p>
@@ -1200,7 +1105,7 @@
         <w:rPr>
           <w:rFonts w:ascii="Courier New" w:hAnsi="Courier New" w:cs="Courier New"/>
         </w:rPr>
-        <w:t>You can also type "login" in the search field to find it quicker.</w:t>
+        <w:t>Now add two string variables named "Email" and "Password" to the custom event.</w:t>
       </w:r>
     </w:p>
     <w:p>
@@ -1222,24 +1127,21 @@
         <w:rPr>
           <w:rFonts w:ascii="Courier New" w:hAnsi="Courier New" w:cs="Courier New"/>
         </w:rPr>
-        <w:lastRenderedPageBreak/>
-        <w:t xml:space="preserve">Now wire up the "Email" on the event to the "Email" on the </w:t>
-      </w:r>
-      <w:proofErr w:type="spellStart"/>
+        <w:t xml:space="preserve">Right click again and search for the "Login </w:t>
+      </w:r>
       <w:proofErr w:type="gramStart"/>
       <w:r>
         <w:rPr>
           <w:rFonts w:ascii="Courier New" w:hAnsi="Courier New" w:cs="Courier New"/>
         </w:rPr>
-        <w:t>api</w:t>
-      </w:r>
-      <w:proofErr w:type="spellEnd"/>
+        <w:t>With</w:t>
+      </w:r>
       <w:proofErr w:type="gramEnd"/>
       <w:r>
         <w:rPr>
           <w:rFonts w:ascii="Courier New" w:hAnsi="Courier New" w:cs="Courier New"/>
         </w:rPr>
-        <w:t xml:space="preserve"> node. Do the same for the "Password".</w:t>
+        <w:t xml:space="preserve"> Email Address" node located in "Play Fab/Client/Authentication".</w:t>
       </w:r>
     </w:p>
     <w:p>
@@ -1261,21 +1163,7 @@
         <w:rPr>
           <w:rFonts w:ascii="Courier New" w:hAnsi="Courier New" w:cs="Courier New"/>
         </w:rPr>
-        <w:t>The response on the node is a JSON object that can be manipulated using the provided JSON functions located in "Play Fab/</w:t>
-      </w:r>
-      <w:proofErr w:type="spellStart"/>
-      <w:r>
-        <w:rPr>
-          <w:rFonts w:ascii="Courier New" w:hAnsi="Courier New" w:cs="Courier New"/>
-        </w:rPr>
-        <w:t>Json</w:t>
-      </w:r>
-      <w:proofErr w:type="spellEnd"/>
-      <w:r>
-        <w:rPr>
-          <w:rFonts w:ascii="Courier New" w:hAnsi="Courier New" w:cs="Courier New"/>
-        </w:rPr>
-        <w:t>".</w:t>
+        <w:t>You can also type "login" in the search field to find it quicker.</w:t>
       </w:r>
     </w:p>
     <w:p>
@@ -1297,35 +1185,23 @@
         <w:rPr>
           <w:rFonts w:ascii="Courier New" w:hAnsi="Courier New" w:cs="Courier New"/>
         </w:rPr>
-        <w:t xml:space="preserve">Drag off from the </w:t>
-      </w:r>
-      <w:r>
-        <w:rPr>
-          <w:rFonts w:ascii="Courier New" w:hAnsi="Courier New" w:cs="Courier New"/>
-        </w:rPr>
-        <w:t>response</w:t>
-      </w:r>
-      <w:bookmarkStart w:id="0" w:name="_GoBack"/>
-      <w:bookmarkEnd w:id="0"/>
-      <w:r>
-        <w:rPr>
-          <w:rFonts w:ascii="Courier New" w:hAnsi="Courier New" w:cs="Courier New"/>
-        </w:rPr>
-        <w:t xml:space="preserve"> node and search for "Encode </w:t>
+        <w:t xml:space="preserve">Now wire up the "Email" on the event to the "Email" on the </w:t>
       </w:r>
       <w:proofErr w:type="spellStart"/>
-      <w:r>
-        <w:rPr>
-          <w:rFonts w:ascii="Courier New" w:hAnsi="Courier New" w:cs="Courier New"/>
-        </w:rPr>
-        <w:t>Json</w:t>
+      <w:proofErr w:type="gramStart"/>
+      <w:r>
+        <w:rPr>
+          <w:rFonts w:ascii="Courier New" w:hAnsi="Courier New" w:cs="Courier New"/>
+        </w:rPr>
+        <w:t>api</w:t>
       </w:r>
       <w:proofErr w:type="spellEnd"/>
-      <w:r>
-        <w:rPr>
-          <w:rFonts w:ascii="Courier New" w:hAnsi="Courier New" w:cs="Courier New"/>
-        </w:rPr>
-        <w:t>"</w:t>
+      <w:proofErr w:type="gramEnd"/>
+      <w:r>
+        <w:rPr>
+          <w:rFonts w:ascii="Courier New" w:hAnsi="Courier New" w:cs="Courier New"/>
+        </w:rPr>
+        <w:t xml:space="preserve"> node. Do the same for the "Password".</w:t>
       </w:r>
     </w:p>
     <w:p>
@@ -1347,7 +1223,7 @@
         <w:rPr>
           <w:rFonts w:ascii="Courier New" w:hAnsi="Courier New" w:cs="Courier New"/>
         </w:rPr>
-        <w:t xml:space="preserve">Now wire the "Encode </w:t>
+        <w:t>The response on the node is a JSON object that can be manipulated using the provided JSON functions located in "Play Fab/</w:t>
       </w:r>
       <w:proofErr w:type="spellStart"/>
       <w:r>
@@ -1361,7 +1237,7 @@
         <w:rPr>
           <w:rFonts w:ascii="Courier New" w:hAnsi="Courier New" w:cs="Courier New"/>
         </w:rPr>
-        <w:t>" return up to a "Print String" node. Below is an image of the complete system.</w:t>
+        <w:t>".</w:t>
       </w:r>
     </w:p>
     <w:p>
@@ -1382,12 +1258,97 @@
       <w:r>
         <w:rPr>
           <w:rFonts w:ascii="Courier New" w:hAnsi="Courier New" w:cs="Courier New"/>
+        </w:rPr>
+        <w:t xml:space="preserve">Drag off from the </w:t>
+      </w:r>
+      <w:r>
+        <w:rPr>
+          <w:rFonts w:ascii="Courier New" w:hAnsi="Courier New" w:cs="Courier New"/>
+        </w:rPr>
+        <w:t>response</w:t>
+      </w:r>
+      <w:r>
+        <w:rPr>
+          <w:rFonts w:ascii="Courier New" w:hAnsi="Courier New" w:cs="Courier New"/>
+        </w:rPr>
+        <w:t xml:space="preserve"> node and search for "Encode </w:t>
+      </w:r>
+      <w:proofErr w:type="spellStart"/>
+      <w:r>
+        <w:rPr>
+          <w:rFonts w:ascii="Courier New" w:hAnsi="Courier New" w:cs="Courier New"/>
+        </w:rPr>
+        <w:t>Json</w:t>
+      </w:r>
+      <w:proofErr w:type="spellEnd"/>
+      <w:r>
+        <w:rPr>
+          <w:rFonts w:ascii="Courier New" w:hAnsi="Courier New" w:cs="Courier New"/>
+        </w:rPr>
+        <w:t>"</w:t>
+      </w:r>
+    </w:p>
+    <w:p>
+      <w:pPr>
+        <w:numPr>
+          <w:ilvl w:val="0"/>
+          <w:numId w:val="1"/>
+        </w:numPr>
+        <w:autoSpaceDE w:val="0"/>
+        <w:autoSpaceDN w:val="0"/>
+        <w:adjustRightInd w:val="0"/>
+        <w:spacing w:after="0" w:line="240" w:lineRule="auto"/>
+        <w:ind w:left="720" w:hanging="360"/>
+        <w:rPr>
+          <w:rFonts w:ascii="Courier New" w:hAnsi="Courier New" w:cs="Courier New"/>
+        </w:rPr>
+      </w:pPr>
+      <w:r>
+        <w:rPr>
+          <w:rFonts w:ascii="Courier New" w:hAnsi="Courier New" w:cs="Courier New"/>
+        </w:rPr>
+        <w:t xml:space="preserve">Now wire the "Encode </w:t>
+      </w:r>
+      <w:proofErr w:type="spellStart"/>
+      <w:r>
+        <w:rPr>
+          <w:rFonts w:ascii="Courier New" w:hAnsi="Courier New" w:cs="Courier New"/>
+        </w:rPr>
+        <w:t>Json</w:t>
+      </w:r>
+      <w:proofErr w:type="spellEnd"/>
+      <w:r>
+        <w:rPr>
+          <w:rFonts w:ascii="Courier New" w:hAnsi="Courier New" w:cs="Courier New"/>
+        </w:rPr>
+        <w:t>" return up to a "Print String" node. Below is an image of the complete system.</w:t>
+      </w:r>
+    </w:p>
+    <w:p>
+      <w:pPr>
+        <w:numPr>
+          <w:ilvl w:val="0"/>
+          <w:numId w:val="1"/>
+        </w:numPr>
+        <w:autoSpaceDE w:val="0"/>
+        <w:autoSpaceDN w:val="0"/>
+        <w:adjustRightInd w:val="0"/>
+        <w:spacing w:after="0" w:line="240" w:lineRule="auto"/>
+        <w:ind w:left="720" w:hanging="360"/>
+        <w:rPr>
+          <w:rFonts w:ascii="Courier New" w:hAnsi="Courier New" w:cs="Courier New"/>
+        </w:rPr>
+      </w:pPr>
+      <w:r>
+        <w:rPr>
+          <w:rFonts w:ascii="Courier New" w:hAnsi="Courier New" w:cs="Courier New"/>
           <w:noProof/>
         </w:rPr>
+        <w:lastRenderedPageBreak/>
         <w:drawing>
           <wp:inline distT="0" distB="0" distL="0" distR="0">
-            <wp:extent cx="5486400" cy="1790700"/>
-            <wp:effectExtent l="0" t="0" r="0" b="0"/>
+            <wp:extent cx="5010150" cy="2589682"/>
+            <wp:effectExtent l="0" t="0" r="0" b="1270"/>
             <wp:docPr id="1" name="Picture 1"/>
             <wp:cNvGraphicFramePr>
               <a:graphicFrameLocks xmlns:a="http://schemas.openxmlformats.org/drawingml/2006/main" noChangeAspect="1"/>
@@ -1402,14 +1363,13 @@
                     </pic:cNvPicPr>
                   </pic:nvPicPr>
                   <pic:blipFill>
-                    <a:blip r:embed="rId7">
+                    <a:blip r:embed="rId6">
                       <a:extLst>
                         <a:ext uri="{28A0092B-C50C-407E-A947-70E740481C1C}">
                           <a14:useLocalDpi xmlns:a14="http://schemas.microsoft.com/office/drawing/2010/main" val="0"/>
                         </a:ext>
                       </a:extLst>
                     </a:blip>
-                    <a:srcRect/>
                     <a:stretch>
                       <a:fillRect/>
                     </a:stretch>
@@ -1417,7 +1377,7 @@
                   <pic:spPr bwMode="auto">
                     <a:xfrm>
                       <a:off x="0" y="0"/>
-                      <a:ext cx="5486400" cy="1790700"/>
+                      <a:ext cx="5022722" cy="2596180"/>
                     </a:xfrm>
                     <a:prstGeom prst="rect">
                       <a:avLst/>
@@ -1549,6 +1509,50 @@
         </w:rPr>
         <w:t>Once you hit enter you should get the response printed out on the screen.</w:t>
       </w:r>
+    </w:p>
+    <w:p>
+      <w:pPr>
+        <w:autoSpaceDE w:val="0"/>
+        <w:autoSpaceDN w:val="0"/>
+        <w:adjustRightInd w:val="0"/>
+        <w:spacing w:after="0" w:line="240" w:lineRule="auto"/>
+        <w:rPr>
+          <w:rFonts w:ascii="Courier New" w:hAnsi="Courier New" w:cs="Courier New"/>
+        </w:rPr>
+      </w:pPr>
+    </w:p>
+    <w:p>
+      <w:pPr>
+        <w:autoSpaceDE w:val="0"/>
+        <w:autoSpaceDN w:val="0"/>
+        <w:adjustRightInd w:val="0"/>
+        <w:spacing w:after="0" w:line="240" w:lineRule="auto"/>
+        <w:rPr>
+          <w:rFonts w:ascii="Courier New" w:hAnsi="Courier New" w:cs="Courier New"/>
+        </w:rPr>
+      </w:pPr>
+      <w:r>
+        <w:rPr>
+          <w:rFonts w:ascii="Courier New" w:hAnsi="Courier New" w:cs="Courier New"/>
+        </w:rPr>
+        <w:t xml:space="preserve">The </w:t>
+      </w:r>
+      <w:proofErr w:type="spellStart"/>
+      <w:r>
+        <w:rPr>
+          <w:rFonts w:ascii="Courier New" w:hAnsi="Courier New" w:cs="Courier New"/>
+        </w:rPr>
+        <w:t>ExampleProject</w:t>
+      </w:r>
+      <w:proofErr w:type="spellEnd"/>
+      <w:r>
+        <w:rPr>
+          <w:rFonts w:ascii="Courier New" w:hAnsi="Courier New" w:cs="Courier New"/>
+        </w:rPr>
+        <w:t xml:space="preserve"> including already has these functions setup in the level blueprint. Just open the project, go to the level blueprint.</w:t>
+      </w:r>
+      <w:bookmarkStart w:id="0" w:name="_GoBack"/>
+      <w:bookmarkEnd w:id="0"/>
     </w:p>
     <w:p>
       <w:pPr>

</xml_diff>